<commit_message>
added a whole bunch of new functionality as well as a few documentation updates
</commit_message>
<xml_diff>
--- a/project documentation/iteration two/architecture.docx
+++ b/project documentation/iteration two/architecture.docx
@@ -24,11 +24,24 @@
     </w:p>
     <w:p/>
     <w:p>
-      <w:r>
-        <w:t>This  document sets out the overall architecture for my system. A</w:t>
-      </w:r>
-      <w:r>
-        <w:t>s I will be using the Akka frame</w:t>
+      <w:proofErr w:type="gramStart"/>
+      <w:r>
+        <w:t>This  document</w:t>
+      </w:r>
+      <w:proofErr w:type="gramEnd"/>
+      <w:r>
+        <w:t xml:space="preserve"> sets out the overall architecture for my system. A</w:t>
+      </w:r>
+      <w:r>
+        <w:t xml:space="preserve">s I will be using the </w:t>
+      </w:r>
+      <w:proofErr w:type="spellStart"/>
+      <w:r>
+        <w:t>Akka</w:t>
+      </w:r>
+      <w:proofErr w:type="spellEnd"/>
+      <w:r>
+        <w:t xml:space="preserve"> frame</w:t>
       </w:r>
       <w:r>
         <w:t xml:space="preserve">work to implement this system, I decided the best way to represent my architecture would be using a process </w:t>
@@ -147,7 +160,15 @@
     </w:p>
     <w:p>
       <w:r>
-        <w:t xml:space="preserve">This is the only part of the system that may not be an Akka Actor, The </w:t>
+        <w:t xml:space="preserve">This is the only part of the system that may not be an </w:t>
+      </w:r>
+      <w:proofErr w:type="spellStart"/>
+      <w:r>
+        <w:t>Akka</w:t>
+      </w:r>
+      <w:proofErr w:type="spellEnd"/>
+      <w:r>
+        <w:t xml:space="preserve"> Actor, The </w:t>
       </w:r>
       <w:r>
         <w:t>reason for this is</w:t>
@@ -301,11 +322,22 @@
       <w:r>
         <w:t xml:space="preserve"> database server to make their data consistent. </w:t>
       </w:r>
-    </w:p>
-    <w:p/>
-    <w:p>
-      <w:r>
-        <w:t xml:space="preserve">There is also a replication Marshaller. This server sits between the individual replication servers and the database committer. Because the method I use to resolve consistency checks can   cause duplicate data. This process is responsible for ensuring that no duplicate queries get through to the database. </w:t>
+      <w:r>
+        <w:t xml:space="preserve"> If the server receives an integer, it changes the period between consistency checks to the number of seconds specified by the parameter. </w:t>
+      </w:r>
+    </w:p>
+    <w:p/>
+    <w:p>
+      <w:r>
+        <w:t xml:space="preserve">There is also a replication </w:t>
+      </w:r>
+      <w:proofErr w:type="spellStart"/>
+      <w:r>
+        <w:t>Marshaller</w:t>
+      </w:r>
+      <w:proofErr w:type="spellEnd"/>
+      <w:r>
+        <w:t xml:space="preserve">. This server sits between the individual replication servers and the database committer. Because the method I use to resolve consistency checks can   cause duplicate data. This process is responsible for ensuring that no duplicate queries get through to the database. </w:t>
       </w:r>
     </w:p>
     <w:p/>
@@ -324,7 +356,15 @@
     </w:p>
     <w:p>
       <w:r>
-        <w:t>This process has the job of communicating with the database, it creates a new communicator actor for each new request it recei</w:t>
+        <w:t xml:space="preserve">This process has the job of communicating with the </w:t>
+      </w:r>
+      <w:proofErr w:type="gramStart"/>
+      <w:r>
+        <w:t>database,</w:t>
+      </w:r>
+      <w:proofErr w:type="gramEnd"/>
+      <w:r>
+        <w:t xml:space="preserve"> it creates a new communicator actor for each new request it recei</w:t>
       </w:r>
       <w:r>
         <w:t>ves.</w:t>
@@ -345,10 +385,18 @@
         <w:t xml:space="preserve"> the eventual cons</w:t>
       </w:r>
       <w:r>
-        <w:t>istency part of the application. S</w:t>
-      </w:r>
-      <w:r>
-        <w:t xml:space="preserve">ome requests that need to be fed back to the frontend are carried out by the frontend section of the application. </w:t>
+        <w:t xml:space="preserve">istency part of the application. </w:t>
+      </w:r>
+      <w:proofErr w:type="gramStart"/>
+      <w:r>
+        <w:t>S</w:t>
+      </w:r>
+      <w:r>
+        <w:t>ome requests that need to be fed back to the frontend are carried out by the frontend section of the application</w:t>
+      </w:r>
+      <w:proofErr w:type="gramEnd"/>
+      <w:r>
+        <w:t xml:space="preserve">. </w:t>
       </w:r>
       <w:r>
         <w:t xml:space="preserve"> Examples of these include creating and dropping tables. </w:t>
@@ -370,7 +418,15 @@
     </w:p>
     <w:p>
       <w:r>
-        <w:t>Because the actor model relies on asynchronous communication, a user may not always get all the information  associated with a request. As an example</w:t>
+        <w:t xml:space="preserve">Because the actor model relies on asynchronous communication, a user may not always get all the </w:t>
+      </w:r>
+      <w:proofErr w:type="gramStart"/>
+      <w:r>
+        <w:t>information  associated</w:t>
+      </w:r>
+      <w:proofErr w:type="gramEnd"/>
+      <w:r>
+        <w:t xml:space="preserve"> with a request. As an example</w:t>
       </w:r>
       <w:r>
         <w:t>, when</w:t>
@@ -405,7 +461,15 @@
     </w:p>
     <w:p>
       <w:r>
-        <w:t>I will now look at the algorithms that I will use to achieve eventual consistency. Creating tables and dropping tables are  done by sending the SQL object str</w:t>
+        <w:t xml:space="preserve">I will now look at the algorithms that I will use to achieve eventual consistency. Creating tables and dropping tables </w:t>
+      </w:r>
+      <w:proofErr w:type="gramStart"/>
+      <w:r>
+        <w:t>are  done</w:t>
+      </w:r>
+      <w:proofErr w:type="gramEnd"/>
+      <w:r>
+        <w:t xml:space="preserve"> by sending the SQL object str</w:t>
       </w:r>
       <w:r>
         <w:t>aight through to the  database</w:t>
@@ -420,7 +484,15 @@
         <w:t xml:space="preserve"> updates in the system relating</w:t>
       </w:r>
       <w:r>
-        <w:t xml:space="preserve"> to  that table are removed from the system. </w:t>
+        <w:t xml:space="preserve"> </w:t>
+      </w:r>
+      <w:proofErr w:type="gramStart"/>
+      <w:r>
+        <w:t>to  that</w:t>
+      </w:r>
+      <w:proofErr w:type="gramEnd"/>
+      <w:r>
+        <w:t xml:space="preserve"> table are removed from the system. </w:t>
       </w:r>
     </w:p>
     <w:p/>
@@ -438,10 +510,31 @@
         <w:t xml:space="preserve"> Therefore I prop</w:t>
       </w:r>
       <w:r>
-        <w:t>ose to have a  BatchQuery class.</w:t>
-      </w:r>
-      <w:r>
-        <w:t xml:space="preserve"> This  has a list of vector  clocks, as well as a list of SQL queries, all of these queries </w:t>
+        <w:t xml:space="preserve">ose to have </w:t>
+      </w:r>
+      <w:proofErr w:type="gramStart"/>
+      <w:r>
+        <w:t xml:space="preserve">a  </w:t>
+      </w:r>
+      <w:proofErr w:type="spellStart"/>
+      <w:r>
+        <w:t>BatchQuery</w:t>
+      </w:r>
+      <w:proofErr w:type="spellEnd"/>
+      <w:proofErr w:type="gramEnd"/>
+      <w:r>
+        <w:t xml:space="preserve"> class.</w:t>
+      </w:r>
+      <w:r>
+        <w:t xml:space="preserve"> </w:t>
+      </w:r>
+      <w:proofErr w:type="gramStart"/>
+      <w:r>
+        <w:t>This  has</w:t>
+      </w:r>
+      <w:proofErr w:type="gramEnd"/>
+      <w:r>
+        <w:t xml:space="preserve"> a list of vector  clocks, as well as a list of SQL queries, all of these queries </w:t>
       </w:r>
       <w:r>
         <w:t>must share at least one piece of</w:t>
@@ -450,19 +543,53 @@
         <w:t xml:space="preserve"> data in common.  It will be possible to</w:t>
       </w:r>
       <w:r>
-        <w:t xml:space="preserve"> merge queries into the  batchQu</w:t>
-      </w:r>
-      <w:r>
-        <w:t>ery, as well as finding out i</w:t>
+        <w:t xml:space="preserve"> merge queries into </w:t>
+      </w:r>
+      <w:proofErr w:type="gramStart"/>
+      <w:r>
+        <w:t xml:space="preserve">the  </w:t>
+      </w:r>
+      <w:proofErr w:type="spellStart"/>
+      <w:r>
+        <w:t>batchQu</w:t>
+      </w:r>
+      <w:r>
+        <w:t>ery</w:t>
+      </w:r>
+      <w:proofErr w:type="spellEnd"/>
+      <w:proofErr w:type="gramEnd"/>
+      <w:r>
+        <w:t>, as well as finding out i</w:t>
       </w:r>
       <w:r>
         <w:t xml:space="preserve">f a query can be merged. Whenever </w:t>
       </w:r>
       <w:r>
-        <w:t xml:space="preserve">this happens, the  vector clock for that node is  updated. </w:t>
-      </w:r>
-      <w:r>
-        <w:t xml:space="preserve"> It should be possible to apply all these queries to a set of results by simulating  th  queries running. </w:t>
+        <w:t xml:space="preserve">this happens, </w:t>
+      </w:r>
+      <w:proofErr w:type="gramStart"/>
+      <w:r>
+        <w:t>the  vector</w:t>
+      </w:r>
+      <w:proofErr w:type="gramEnd"/>
+      <w:r>
+        <w:t xml:space="preserve"> clock for that node is  updated. </w:t>
+      </w:r>
+      <w:r>
+        <w:t xml:space="preserve"> It should be possible to apply all these queries to a set of results by </w:t>
+      </w:r>
+      <w:proofErr w:type="gramStart"/>
+      <w:r>
+        <w:t xml:space="preserve">simulating  </w:t>
+      </w:r>
+      <w:proofErr w:type="spellStart"/>
+      <w:r>
+        <w:t>th</w:t>
+      </w:r>
+      <w:proofErr w:type="spellEnd"/>
+      <w:proofErr w:type="gramEnd"/>
+      <w:r>
+        <w:t xml:space="preserve">  queries running. </w:t>
       </w:r>
     </w:p>
     <w:p/>
@@ -471,19 +598,43 @@
         <w:t>When it comes to removing, updating,</w:t>
       </w:r>
       <w:r>
-        <w:t xml:space="preserve"> or inserting a piece of data, </w:t>
-      </w:r>
-      <w:r>
-        <w:t xml:space="preserve"> then we start </w:t>
-      </w:r>
-      <w:r>
-        <w:t xml:space="preserve"> off by attempting to create a MutableSQLQuery object for it. This does some simple validation. </w:t>
-      </w:r>
-      <w:r>
-        <w:t xml:space="preserve">If this works, then </w:t>
-      </w:r>
-      <w:r>
-        <w:t xml:space="preserve"> we </w:t>
+        <w:t xml:space="preserve"> or inserting a piece of data</w:t>
+      </w:r>
+      <w:proofErr w:type="gramStart"/>
+      <w:r>
+        <w:t xml:space="preserve">, </w:t>
+      </w:r>
+      <w:r>
+        <w:t xml:space="preserve"> then</w:t>
+      </w:r>
+      <w:proofErr w:type="gramEnd"/>
+      <w:r>
+        <w:t xml:space="preserve"> we start </w:t>
+      </w:r>
+      <w:r>
+        <w:t xml:space="preserve"> off by attempting to create a </w:t>
+      </w:r>
+      <w:proofErr w:type="spellStart"/>
+      <w:r>
+        <w:t>MutableSQLQuery</w:t>
+      </w:r>
+      <w:proofErr w:type="spellEnd"/>
+      <w:r>
+        <w:t xml:space="preserve"> object for it. This does some simple validation. </w:t>
+      </w:r>
+      <w:r>
+        <w:t xml:space="preserve">If this works, </w:t>
+      </w:r>
+      <w:proofErr w:type="gramStart"/>
+      <w:r>
+        <w:t xml:space="preserve">then </w:t>
+      </w:r>
+      <w:r>
+        <w:t xml:space="preserve"> we</w:t>
+      </w:r>
+      <w:proofErr w:type="gramEnd"/>
+      <w:r>
+        <w:t xml:space="preserve"> </w:t>
       </w:r>
       <w:r>
         <w:t xml:space="preserve"> send the data to the re</w:t>
@@ -512,11 +663,22 @@
       <w:r>
         <w:t xml:space="preserve"> the update will or won’t be applied. </w:t>
       </w:r>
-    </w:p>
-    <w:p/>
-    <w:p>
-      <w:r>
-        <w:t xml:space="preserve">Once at the replication servers, a server is chosen at random,, the replication supervisor </w:t>
+      <w:r>
+        <w:t xml:space="preserve"> We also keep a record of this update, so that we can let the user know how many updates are in the system at a given point in time. </w:t>
+      </w:r>
+    </w:p>
+    <w:p/>
+    <w:p>
+      <w:r>
+        <w:t>Once at the replication servers, a server is chosen at random</w:t>
+      </w:r>
+      <w:proofErr w:type="gramStart"/>
+      <w:r>
+        <w:t>,,</w:t>
+      </w:r>
+      <w:proofErr w:type="gramEnd"/>
+      <w:r>
+        <w:t xml:space="preserve"> the replication supervisor </w:t>
       </w:r>
       <w:r>
         <w:t>sends</w:t>
@@ -528,7 +690,15 @@
         <w:t xml:space="preserve"> request through to the server. If the request is new, which it wil</w:t>
       </w:r>
       <w:r>
-        <w:t>l be in this case,  we create a</w:t>
+        <w:t>l be in this case</w:t>
+      </w:r>
+      <w:proofErr w:type="gramStart"/>
+      <w:r>
+        <w:t>,  we</w:t>
+      </w:r>
+      <w:proofErr w:type="gramEnd"/>
+      <w:r>
+        <w:t xml:space="preserve"> create a</w:t>
       </w:r>
       <w:r>
         <w:t xml:space="preserve">n empty list of vector clocks and insert into it a vector clock containing this initial change. </w:t>
@@ -548,7 +718,15 @@
         <w:t>and the</w:t>
       </w:r>
       <w:r>
-        <w:t xml:space="preserve"> number of times it has accessed that particular piece of data.    The  server then holds onto the completed operation for a  period of time, after which it commits all data to the back end database. </w:t>
+        <w:t xml:space="preserve"> number of times it has accessed that particular piece of data.    </w:t>
+      </w:r>
+      <w:proofErr w:type="gramStart"/>
+      <w:r>
+        <w:t>The  server</w:t>
+      </w:r>
+      <w:proofErr w:type="gramEnd"/>
+      <w:r>
+        <w:t xml:space="preserve"> then holds onto the completed operation for a  period of time, after which it commits all data to the back end database. </w:t>
       </w:r>
     </w:p>
     <w:p/>
@@ -590,7 +768,15 @@
         <w:t>add</w:t>
       </w:r>
       <w:r>
-        <w:t xml:space="preserve">s the  new SQL query to the list of queries </w:t>
+        <w:t xml:space="preserve">s </w:t>
+      </w:r>
+      <w:proofErr w:type="gramStart"/>
+      <w:r>
+        <w:t>the  new</w:t>
+      </w:r>
+      <w:proofErr w:type="gramEnd"/>
+      <w:r>
+        <w:t xml:space="preserve"> SQL query to the list of queries </w:t>
       </w:r>
       <w:r>
         <w:t xml:space="preserve">. </w:t>
@@ -599,27 +785,154 @@
     <w:p/>
     <w:p>
       <w:r>
-        <w:t>At set intervals, A request for all servers to become eventually consistent is issued. At this time, all servers send all of their  querysets to all other servers.  The other servers check  that  all the queries they receive are consistent and I remove any that aren’t, and then send  all their work onto the replication marshaller.  Once this has done its work, it then passes all the queries onto the database.  The database committer then sends all  queires it receives to the databse.</w:t>
-      </w:r>
-    </w:p>
-    <w:p/>
-    <w:p>
-      <w:r>
-        <w:t>For selects,  the user runs the query on the database</w:t>
-      </w:r>
-      <w:r>
-        <w:t xml:space="preserve">,   we then choose one of the replication servers at random. The query is then run on the database and a list of maps is produced, , representing the retrieved database table. The list of mpas is then passed ti the replication server that was chosen. The server then applies each of the queries it has stored ot the set of results. In this case applying means modifying the list to make sure the effects of those queries is returned to the user. </w:t>
-      </w:r>
-    </w:p>
-    <w:p/>
-    <w:p>
-      <w:r>
-        <w:t xml:space="preserve">There is also a service that allows the user to change the  amount of time to wait between each consistency sweep, whicn this is activated, the front – end just passes that throhg to the replication supervisor. The replication supervisor then schudles all requests to use that interval. </w:t>
+        <w:t>At set intervals</w:t>
+      </w:r>
+      <w:proofErr w:type="gramStart"/>
+      <w:r>
+        <w:t>,  a</w:t>
+      </w:r>
+      <w:proofErr w:type="gramEnd"/>
+      <w:r>
+        <w:t xml:space="preserve"> request for all servers to become eventually consistent is issued. At this time, all servers send all of </w:t>
+      </w:r>
+      <w:proofErr w:type="gramStart"/>
+      <w:r>
+        <w:t xml:space="preserve">their  </w:t>
+      </w:r>
+      <w:proofErr w:type="spellStart"/>
+      <w:r>
+        <w:t>querysets</w:t>
+      </w:r>
+      <w:proofErr w:type="spellEnd"/>
+      <w:proofErr w:type="gramEnd"/>
+      <w:r>
+        <w:t xml:space="preserve"> to all other servers.  </w:t>
+      </w:r>
+    </w:p>
+    <w:p>
+      <w:r>
+        <w:t xml:space="preserve">The record of all the updates currently in the application is also reset at this time as well. </w:t>
       </w:r>
       <w:bookmarkStart w:id="0" w:name="_GoBack"/>
       <w:bookmarkEnd w:id="0"/>
-      <w:r>
-        <w:t xml:space="preserve"> </w:t>
+    </w:p>
+    <w:p>
+      <w:r>
+        <w:t xml:space="preserve">The other servers </w:t>
+      </w:r>
+      <w:proofErr w:type="gramStart"/>
+      <w:r>
+        <w:t>check  that</w:t>
+      </w:r>
+      <w:proofErr w:type="gramEnd"/>
+      <w:r>
+        <w:t xml:space="preserve">  all the queries they receive are consistent and I remove any that aren’t, and then send  all their work onto the replication </w:t>
+      </w:r>
+      <w:proofErr w:type="spellStart"/>
+      <w:r>
+        <w:t>marshaller</w:t>
+      </w:r>
+      <w:proofErr w:type="spellEnd"/>
+      <w:r>
+        <w:t xml:space="preserve">.  Once this has done its work, it then passes all the queries onto the database.  The database committer then sends </w:t>
+      </w:r>
+      <w:proofErr w:type="gramStart"/>
+      <w:r>
+        <w:t xml:space="preserve">all  </w:t>
+      </w:r>
+      <w:r>
+        <w:t>queries</w:t>
+      </w:r>
+      <w:proofErr w:type="gramEnd"/>
+      <w:r>
+        <w:t xml:space="preserve"> it receives to the </w:t>
+      </w:r>
+      <w:r>
+        <w:t>database</w:t>
+      </w:r>
+      <w:r>
+        <w:t>.</w:t>
+      </w:r>
+    </w:p>
+    <w:p/>
+    <w:p>
+      <w:r>
+        <w:t>For selects</w:t>
+      </w:r>
+      <w:proofErr w:type="gramStart"/>
+      <w:r>
+        <w:t>,  the</w:t>
+      </w:r>
+      <w:proofErr w:type="gramEnd"/>
+      <w:r>
+        <w:t xml:space="preserve"> user runs the query on the database</w:t>
+      </w:r>
+      <w:r>
+        <w:t>,   we then choose one of the replication servers at random. The query is then run on the database and a list of maps is produced</w:t>
+      </w:r>
+      <w:proofErr w:type="gramStart"/>
+      <w:r>
+        <w:t>, ,</w:t>
+      </w:r>
+      <w:proofErr w:type="gramEnd"/>
+      <w:r>
+        <w:t xml:space="preserve"> representing the retrieved database table. The list of </w:t>
+      </w:r>
+      <w:r>
+        <w:t>maps</w:t>
+      </w:r>
+      <w:r>
+        <w:t xml:space="preserve"> is then passed </w:t>
+      </w:r>
+      <w:proofErr w:type="spellStart"/>
+      <w:r>
+        <w:t>ti</w:t>
+      </w:r>
+      <w:proofErr w:type="spellEnd"/>
+      <w:r>
+        <w:t xml:space="preserve"> the replication server that was chosen. The server then applies each of the queries it has stored </w:t>
+      </w:r>
+      <w:proofErr w:type="spellStart"/>
+      <w:proofErr w:type="gramStart"/>
+      <w:r>
+        <w:t>ot</w:t>
+      </w:r>
+      <w:proofErr w:type="spellEnd"/>
+      <w:proofErr w:type="gramEnd"/>
+      <w:r>
+        <w:t xml:space="preserve"> the set of results. In this case applying means modifying the list to make sure the effects of those queries is returned to the user. </w:t>
+      </w:r>
+    </w:p>
+    <w:p/>
+    <w:p>
+      <w:r>
+        <w:t xml:space="preserve">There is also a service that allows the user to change </w:t>
+      </w:r>
+      <w:proofErr w:type="gramStart"/>
+      <w:r>
+        <w:t>the  amount</w:t>
+      </w:r>
+      <w:proofErr w:type="gramEnd"/>
+      <w:r>
+        <w:t xml:space="preserve"> of time to wait between each consistency sweep, </w:t>
+      </w:r>
+      <w:r>
+        <w:t>when</w:t>
+      </w:r>
+      <w:r>
+        <w:t xml:space="preserve"> this is activated, the front – end just passes that </w:t>
+      </w:r>
+      <w:r>
+        <w:t>through</w:t>
+      </w:r>
+      <w:r>
+        <w:t xml:space="preserve"> to the replication supervisor. The replication supervisor then </w:t>
+      </w:r>
+      <w:r>
+        <w:t>schedules</w:t>
+      </w:r>
+      <w:r>
+        <w:t xml:space="preserve"> all requests to use that interval.  </w:t>
       </w:r>
     </w:p>
     <w:p/>

</xml_diff>